<commit_message>
update on representing numbers
</commit_message>
<xml_diff>
--- a/Representing Numbers.docx
+++ b/Representing Numbers.docx
@@ -1377,13 +1377,6 @@
         <w:br/>
         <w:t>7.75 is 111.110 in binary fixed-point representation.</w:t>
       </w:r>
-    </w:p>
-    <w:p>
-      <w:pPr>
-        <w:rPr>
-          <w:lang w:val="en-US"/>
-        </w:rPr>
-      </w:pPr>
     </w:p>
     <w:p>
       <w:pPr>

</xml_diff>